<commit_message>
Updated MicroFit connector pin numbering
</commit_message>
<xml_diff>
--- a/03 - Electrical Documentation/Wire and Connector Standards Documentation.docx
+++ b/03 - Electrical Documentation/Wire and Connector Standards Documentation.docx
@@ -2306,10 +2306,10 @@
           <w:noProof/>
         </w:rPr>
         <w:drawing>
-          <wp:inline distT="0" distB="0" distL="0" distR="0" wp14:anchorId="70324D60" wp14:editId="01B52C92">
-            <wp:extent cx="4325677" cy="1524000"/>
+          <wp:inline distT="0" distB="0" distL="0" distR="0" wp14:anchorId="2B889DF7" wp14:editId="5B9885E9">
+            <wp:extent cx="4043363" cy="1456734"/>
             <wp:effectExtent l="0" t="0" r="0" b="0"/>
-            <wp:docPr id="1" name="Picture 1"/>
+            <wp:docPr id="1" name="Picture 1" descr="A picture containing electronics, battery, adapter, projector&#10;&#10;Description automatically generated"/>
             <wp:cNvGraphicFramePr>
               <a:graphicFrameLocks xmlns:a="http://schemas.openxmlformats.org/drawingml/2006/main" noChangeAspect="1"/>
             </wp:cNvGraphicFramePr>
@@ -2317,7 +2317,7 @@
               <a:graphicData uri="http://schemas.openxmlformats.org/drawingml/2006/picture">
                 <pic:pic xmlns:pic="http://schemas.openxmlformats.org/drawingml/2006/picture">
                   <pic:nvPicPr>
-                    <pic:cNvPr id="1" name=""/>
+                    <pic:cNvPr id="1" name="Picture 1" descr="A picture containing electronics, battery, adapter, projector&#10;&#10;Description automatically generated"/>
                     <pic:cNvPicPr/>
                   </pic:nvPicPr>
                   <pic:blipFill>
@@ -2329,7 +2329,7 @@
                   <pic:spPr>
                     <a:xfrm>
                       <a:off x="0" y="0"/>
-                      <a:ext cx="4362181" cy="1536861"/>
+                      <a:ext cx="4052561" cy="1460048"/>
                     </a:xfrm>
                     <a:prstGeom prst="rect">
                       <a:avLst/>
@@ -2625,11 +2625,9 @@
               <w:pStyle w:val="Heading4"/>
               <w:outlineLvl w:val="3"/>
             </w:pPr>
-            <w:bookmarkStart w:id="15" w:name="_Toc74579380"/>
-            <w:r>
-              <w:t>Other</w:t>
-            </w:r>
-            <w:bookmarkEnd w:id="15"/>
+            <w:r>
+              <w:t>Digital Signal</w:t>
+            </w:r>
           </w:p>
           <w:tbl>
             <w:tblPr>
@@ -2742,7 +2740,11 @@
                 <w:tcPr>
                   <w:tcW w:w="2725" w:type="dxa"/>
                 </w:tcPr>
-                <w:p/>
+                <w:p>
+                  <w:r>
+                    <w:t>Power</w:t>
+                  </w:r>
+                </w:p>
               </w:tc>
             </w:tr>
             <w:tr>
@@ -2776,7 +2778,11 @@
                 <w:tcPr>
                   <w:tcW w:w="2725" w:type="dxa"/>
                 </w:tcPr>
-                <w:p/>
+                <w:p>
+                  <w:r>
+                    <w:t>Digital signal</w:t>
+                  </w:r>
+                </w:p>
               </w:tc>
             </w:tr>
             <w:tr>
@@ -2810,11 +2816,232 @@
                 <w:tcPr>
                   <w:tcW w:w="2725" w:type="dxa"/>
                 </w:tcPr>
-                <w:p/>
+                <w:p>
+                  <w:r>
+                    <w:t>Ground</w:t>
+                  </w:r>
+                </w:p>
               </w:tc>
             </w:tr>
           </w:tbl>
           <w:p/>
+        </w:tc>
+      </w:tr>
+      <w:tr>
+        <w:trPr>
+          <w:trHeight w:val="2086"/>
+          <w:jc w:val="center"/>
+        </w:trPr>
+        <w:tc>
+          <w:tcPr>
+            <w:tcW w:w="5257" w:type="dxa"/>
+            <w:shd w:val="clear" w:color="auto" w:fill="auto"/>
+          </w:tcPr>
+          <w:p>
+            <w:pPr>
+              <w:pStyle w:val="Heading4"/>
+              <w:outlineLvl w:val="3"/>
+            </w:pPr>
+            <w:r>
+              <w:t>Other</w:t>
+            </w:r>
+          </w:p>
+          <w:tbl>
+            <w:tblPr>
+              <w:tblStyle w:val="TableGrid"/>
+              <w:tblW w:w="0" w:type="auto"/>
+              <w:tblInd w:w="52" w:type="dxa"/>
+              <w:tblLook w:val="04A0" w:firstRow="1" w:lastRow="0" w:firstColumn="1" w:lastColumn="0" w:noHBand="0" w:noVBand="1"/>
+            </w:tblPr>
+            <w:tblGrid>
+              <w:gridCol w:w="777"/>
+              <w:gridCol w:w="1424"/>
+              <w:gridCol w:w="2725"/>
+            </w:tblGrid>
+            <w:tr>
+              <w:trPr>
+                <w:trHeight w:val="406"/>
+              </w:trPr>
+              <w:tc>
+                <w:tcPr>
+                  <w:tcW w:w="777" w:type="dxa"/>
+                </w:tcPr>
+                <w:p>
+                  <w:pPr>
+                    <w:jc w:val="center"/>
+                    <w:rPr>
+                      <w:b/>
+                      <w:bCs/>
+                    </w:rPr>
+                  </w:pPr>
+                  <w:r>
+                    <w:rPr>
+                      <w:b/>
+                      <w:bCs/>
+                    </w:rPr>
+                    <w:t>Pin</w:t>
+                  </w:r>
+                </w:p>
+              </w:tc>
+              <w:tc>
+                <w:tcPr>
+                  <w:tcW w:w="1424" w:type="dxa"/>
+                </w:tcPr>
+                <w:p>
+                  <w:pPr>
+                    <w:jc w:val="center"/>
+                    <w:rPr>
+                      <w:b/>
+                      <w:bCs/>
+                    </w:rPr>
+                  </w:pPr>
+                  <w:r>
+                    <w:rPr>
+                      <w:b/>
+                      <w:bCs/>
+                    </w:rPr>
+                    <w:t>Color</w:t>
+                  </w:r>
+                </w:p>
+              </w:tc>
+              <w:tc>
+                <w:tcPr>
+                  <w:tcW w:w="2725" w:type="dxa"/>
+                </w:tcPr>
+                <w:p>
+                  <w:pPr>
+                    <w:jc w:val="center"/>
+                    <w:rPr>
+                      <w:b/>
+                      <w:bCs/>
+                    </w:rPr>
+                  </w:pPr>
+                  <w:r>
+                    <w:rPr>
+                      <w:b/>
+                      <w:bCs/>
+                    </w:rPr>
+                    <w:t>Description</w:t>
+                  </w:r>
+                </w:p>
+              </w:tc>
+            </w:tr>
+            <w:tr>
+              <w:trPr>
+                <w:trHeight w:val="406"/>
+              </w:trPr>
+              <w:tc>
+                <w:tcPr>
+                  <w:tcW w:w="777" w:type="dxa"/>
+                </w:tcPr>
+                <w:p>
+                  <w:pPr>
+                    <w:jc w:val="center"/>
+                  </w:pPr>
+                  <w:r>
+                    <w:t>1</w:t>
+                  </w:r>
+                </w:p>
+              </w:tc>
+              <w:tc>
+                <w:tcPr>
+                  <w:tcW w:w="1424" w:type="dxa"/>
+                </w:tcPr>
+                <w:p>
+                  <w:r>
+                    <w:t>Red</w:t>
+                  </w:r>
+                </w:p>
+              </w:tc>
+              <w:tc>
+                <w:tcPr>
+                  <w:tcW w:w="2725" w:type="dxa"/>
+                </w:tcPr>
+                <w:p/>
+              </w:tc>
+            </w:tr>
+            <w:tr>
+              <w:trPr>
+                <w:trHeight w:val="390"/>
+              </w:trPr>
+              <w:tc>
+                <w:tcPr>
+                  <w:tcW w:w="777" w:type="dxa"/>
+                </w:tcPr>
+                <w:p>
+                  <w:pPr>
+                    <w:jc w:val="center"/>
+                  </w:pPr>
+                  <w:r>
+                    <w:t>2</w:t>
+                  </w:r>
+                </w:p>
+              </w:tc>
+              <w:tc>
+                <w:tcPr>
+                  <w:tcW w:w="1424" w:type="dxa"/>
+                </w:tcPr>
+                <w:p>
+                  <w:r>
+                    <w:t xml:space="preserve">White </w:t>
+                  </w:r>
+                </w:p>
+              </w:tc>
+              <w:tc>
+                <w:tcPr>
+                  <w:tcW w:w="2725" w:type="dxa"/>
+                </w:tcPr>
+                <w:p/>
+              </w:tc>
+            </w:tr>
+            <w:tr>
+              <w:trPr>
+                <w:trHeight w:val="406"/>
+              </w:trPr>
+              <w:tc>
+                <w:tcPr>
+                  <w:tcW w:w="777" w:type="dxa"/>
+                </w:tcPr>
+                <w:p>
+                  <w:pPr>
+                    <w:jc w:val="center"/>
+                  </w:pPr>
+                  <w:r>
+                    <w:t>3</w:t>
+                  </w:r>
+                </w:p>
+              </w:tc>
+              <w:tc>
+                <w:tcPr>
+                  <w:tcW w:w="1424" w:type="dxa"/>
+                </w:tcPr>
+                <w:p>
+                  <w:r>
+                    <w:t>Black</w:t>
+                  </w:r>
+                </w:p>
+              </w:tc>
+              <w:tc>
+                <w:tcPr>
+                  <w:tcW w:w="2725" w:type="dxa"/>
+                </w:tcPr>
+                <w:p/>
+              </w:tc>
+            </w:tr>
+          </w:tbl>
+          <w:p/>
+        </w:tc>
+        <w:tc>
+          <w:tcPr>
+            <w:tcW w:w="5258" w:type="dxa"/>
+            <w:shd w:val="clear" w:color="auto" w:fill="auto"/>
+          </w:tcPr>
+          <w:p>
+            <w:pPr>
+              <w:pStyle w:val="Heading4"/>
+              <w:outlineLvl w:val="3"/>
+            </w:pPr>
+          </w:p>
         </w:tc>
       </w:tr>
     </w:tbl>
@@ -2824,11 +3051,11 @@
       <w:pPr>
         <w:pStyle w:val="Heading3"/>
       </w:pPr>
-      <w:bookmarkStart w:id="16" w:name="_Toc74579381"/>
+      <w:bookmarkStart w:id="15" w:name="_Toc74579381"/>
       <w:r>
         <w:t>4-pin</w:t>
       </w:r>
-      <w:bookmarkEnd w:id="16"/>
+      <w:bookmarkEnd w:id="15"/>
     </w:p>
     <w:p>
       <w:pPr>
@@ -2841,10 +3068,10 @@
           <w:noProof/>
         </w:rPr>
         <w:drawing>
-          <wp:inline distT="0" distB="0" distL="0" distR="0" wp14:anchorId="0737E39D" wp14:editId="76CDEB48">
-            <wp:extent cx="4315691" cy="1605197"/>
+          <wp:inline distT="0" distB="0" distL="0" distR="0" wp14:anchorId="340CFEF6" wp14:editId="2321E9EC">
+            <wp:extent cx="4162425" cy="1638762"/>
             <wp:effectExtent l="0" t="0" r="0" b="0"/>
-            <wp:docPr id="2" name="Picture 2"/>
+            <wp:docPr id="9" name="Picture 9" descr="A picture containing electronics, adapter&#10;&#10;Description automatically generated"/>
             <wp:cNvGraphicFramePr>
               <a:graphicFrameLocks xmlns:a="http://schemas.openxmlformats.org/drawingml/2006/main" noChangeAspect="1"/>
             </wp:cNvGraphicFramePr>
@@ -2852,7 +3079,7 @@
               <a:graphicData uri="http://schemas.openxmlformats.org/drawingml/2006/picture">
                 <pic:pic xmlns:pic="http://schemas.openxmlformats.org/drawingml/2006/picture">
                   <pic:nvPicPr>
-                    <pic:cNvPr id="1" name=""/>
+                    <pic:cNvPr id="9" name="Picture 9" descr="A picture containing electronics, adapter&#10;&#10;Description automatically generated"/>
                     <pic:cNvPicPr/>
                   </pic:nvPicPr>
                   <pic:blipFill>
@@ -2864,7 +3091,7 @@
                   <pic:spPr>
                     <a:xfrm>
                       <a:off x="0" y="0"/>
-                      <a:ext cx="4370966" cy="1625756"/>
+                      <a:ext cx="4178215" cy="1644979"/>
                     </a:xfrm>
                     <a:prstGeom prst="rect">
                       <a:avLst/>
@@ -2944,11 +3171,12 @@
               <w:pStyle w:val="Heading4"/>
               <w:outlineLvl w:val="3"/>
             </w:pPr>
-            <w:bookmarkStart w:id="17" w:name="_Toc74579382"/>
-            <w:r>
+            <w:bookmarkStart w:id="16" w:name="_Toc74579382"/>
+            <w:r>
+              <w:lastRenderedPageBreak/>
               <w:t>I2C</w:t>
             </w:r>
-            <w:bookmarkEnd w:id="17"/>
+            <w:bookmarkEnd w:id="16"/>
           </w:p>
           <w:tbl>
             <w:tblPr>
@@ -3195,11 +3423,11 @@
               <w:pStyle w:val="Heading4"/>
               <w:outlineLvl w:val="3"/>
             </w:pPr>
-            <w:bookmarkStart w:id="18" w:name="_Toc74579383"/>
+            <w:bookmarkStart w:id="17" w:name="_Toc74579383"/>
             <w:r>
               <w:t>Serial (RX/TX)</w:t>
             </w:r>
-            <w:bookmarkEnd w:id="18"/>
+            <w:bookmarkEnd w:id="17"/>
           </w:p>
           <w:tbl>
             <w:tblPr>
@@ -3909,11 +4137,11 @@
               <w:pStyle w:val="Heading4"/>
               <w:outlineLvl w:val="3"/>
             </w:pPr>
-            <w:bookmarkStart w:id="19" w:name="_Toc74579384"/>
+            <w:bookmarkStart w:id="18" w:name="_Toc74579384"/>
             <w:r>
               <w:t>Other</w:t>
             </w:r>
-            <w:bookmarkEnd w:id="19"/>
+            <w:bookmarkEnd w:id="18"/>
           </w:p>
           <w:tbl>
             <w:tblPr>
@@ -4142,11 +4370,12 @@
       <w:pPr>
         <w:pStyle w:val="Heading3"/>
       </w:pPr>
-      <w:bookmarkStart w:id="20" w:name="_Toc74579385"/>
-      <w:r>
+      <w:bookmarkStart w:id="19" w:name="_Toc74579385"/>
+      <w:r>
+        <w:lastRenderedPageBreak/>
         <w:t>6-pin</w:t>
       </w:r>
-      <w:bookmarkEnd w:id="20"/>
+      <w:bookmarkEnd w:id="19"/>
     </w:p>
     <w:p>
       <w:pPr>
@@ -4159,10 +4388,10 @@
           <w:noProof/>
         </w:rPr>
         <w:drawing>
-          <wp:inline distT="0" distB="0" distL="0" distR="0" wp14:anchorId="20A07E0D" wp14:editId="1E053CBB">
-            <wp:extent cx="4613564" cy="2187598"/>
-            <wp:effectExtent l="0" t="0" r="0" b="3175"/>
-            <wp:docPr id="3" name="Picture 3"/>
+          <wp:inline distT="0" distB="0" distL="0" distR="0" wp14:anchorId="34F0D26A" wp14:editId="29DF4A38">
+            <wp:extent cx="4772025" cy="2037832"/>
+            <wp:effectExtent l="0" t="0" r="0" b="635"/>
+            <wp:docPr id="8" name="Picture 8" descr="A picture containing electronics&#10;&#10;Description automatically generated"/>
             <wp:cNvGraphicFramePr>
               <a:graphicFrameLocks xmlns:a="http://schemas.openxmlformats.org/drawingml/2006/main" noChangeAspect="1"/>
             </wp:cNvGraphicFramePr>
@@ -4170,7 +4399,7 @@
               <a:graphicData uri="http://schemas.openxmlformats.org/drawingml/2006/picture">
                 <pic:pic xmlns:pic="http://schemas.openxmlformats.org/drawingml/2006/picture">
                   <pic:nvPicPr>
-                    <pic:cNvPr id="1" name=""/>
+                    <pic:cNvPr id="8" name="Picture 8" descr="A picture containing electronics&#10;&#10;Description automatically generated"/>
                     <pic:cNvPicPr/>
                   </pic:nvPicPr>
                   <pic:blipFill>
@@ -4182,7 +4411,7 @@
                   <pic:spPr>
                     <a:xfrm>
                       <a:off x="0" y="0"/>
-                      <a:ext cx="4622892" cy="2192021"/>
+                      <a:ext cx="4783210" cy="2042608"/>
                     </a:xfrm>
                     <a:prstGeom prst="rect">
                       <a:avLst/>
@@ -4270,11 +4499,11 @@
               <w:pStyle w:val="Heading4"/>
               <w:outlineLvl w:val="3"/>
             </w:pPr>
-            <w:bookmarkStart w:id="21" w:name="_Toc74579386"/>
+            <w:bookmarkStart w:id="20" w:name="_Toc74579386"/>
             <w:r>
               <w:t>SPI</w:t>
             </w:r>
-            <w:bookmarkEnd w:id="21"/>
+            <w:bookmarkEnd w:id="20"/>
           </w:p>
           <w:tbl>
             <w:tblPr>
@@ -4877,11 +5106,11 @@
       <w:pPr>
         <w:pStyle w:val="Heading2"/>
       </w:pPr>
-      <w:bookmarkStart w:id="22" w:name="_Toc74579387"/>
+      <w:bookmarkStart w:id="21" w:name="_Toc74579387"/>
       <w:r>
         <w:t>3.4 Weather Pack</w:t>
       </w:r>
-      <w:bookmarkEnd w:id="22"/>
+      <w:bookmarkEnd w:id="21"/>
     </w:p>
     <w:p>
       <w:pPr>
@@ -4967,11 +5196,11 @@
       <w:pPr>
         <w:pStyle w:val="Heading4"/>
       </w:pPr>
-      <w:bookmarkStart w:id="23" w:name="_Toc74579388"/>
+      <w:bookmarkStart w:id="22" w:name="_Toc74579388"/>
       <w:r>
         <w:t>Power</w:t>
       </w:r>
-      <w:bookmarkEnd w:id="23"/>
+      <w:bookmarkEnd w:id="22"/>
     </w:p>
     <w:tbl>
       <w:tblPr>
@@ -5138,7 +5367,7 @@
       <w:pPr>
         <w:pStyle w:val="Heading1"/>
       </w:pPr>
-      <w:bookmarkStart w:id="24" w:name="_Toc74579389"/>
+      <w:bookmarkStart w:id="23" w:name="_Toc74579389"/>
       <w:r>
         <w:lastRenderedPageBreak/>
         <w:t>4</w:t>
@@ -5146,19 +5375,19 @@
       <w:r>
         <w:t>.0 References</w:t>
       </w:r>
-      <w:bookmarkEnd w:id="24"/>
+      <w:bookmarkEnd w:id="23"/>
     </w:p>
     <w:p/>
     <w:p>
       <w:pPr>
         <w:pStyle w:val="Heading1"/>
       </w:pPr>
-      <w:bookmarkStart w:id="25" w:name="_Toc74579390"/>
+      <w:bookmarkStart w:id="24" w:name="_Toc74579390"/>
       <w:r>
         <w:lastRenderedPageBreak/>
         <w:t>5.0 Revision History</w:t>
       </w:r>
-      <w:bookmarkEnd w:id="25"/>
+      <w:bookmarkEnd w:id="24"/>
     </w:p>
     <w:p>
       <w:pPr>

</xml_diff>

<commit_message>
Minor updates to wire and conn. docs
</commit_message>
<xml_diff>
--- a/03 - Electrical Documentation/Wire and Connector Standards Documentation.docx
+++ b/03 - Electrical Documentation/Wire and Connector Standards Documentation.docx
@@ -1806,6 +1806,11 @@
     </w:p>
     <w:p>
       <w:r>
+        <w:t>[Add analogy about islands and bridges]</w:t>
+      </w:r>
+    </w:p>
+    <w:p>
+      <w:r>
         <w:t xml:space="preserve">All bridging cables/wires are </w:t>
       </w:r>
       <w:r>
@@ -1869,27 +1874,14 @@
       <w:r>
         <w:t xml:space="preserve">Figure </w:t>
       </w:r>
-      <w:r>
-        <w:fldChar w:fldCharType="begin"/>
-      </w:r>
-      <w:r>
-        <w:instrText xml:space="preserve"> SEQ Figure \* ARABIC </w:instrText>
-      </w:r>
-      <w:r>
-        <w:fldChar w:fldCharType="separate"/>
-      </w:r>
-      <w:r>
-        <w:rPr>
-          <w:noProof/>
-        </w:rPr>
-        <w:t>1</w:t>
-      </w:r>
-      <w:r>
-        <w:rPr>
-          <w:noProof/>
-        </w:rPr>
-        <w:fldChar w:fldCharType="end"/>
-      </w:r>
+      <w:fldSimple w:instr=" SEQ Figure \* ARABIC ">
+        <w:r>
+          <w:rPr>
+            <w:noProof/>
+          </w:rPr>
+          <w:t>1</w:t>
+        </w:r>
+      </w:fldSimple>
       <w:r>
         <w:t>: High-level overview of electrical wiring</w:t>
       </w:r>
@@ -2033,27 +2025,14 @@
       <w:r>
         <w:t xml:space="preserve">Figure </w:t>
       </w:r>
-      <w:r>
-        <w:fldChar w:fldCharType="begin"/>
-      </w:r>
-      <w:r>
-        <w:instrText xml:space="preserve"> SEQ Figure \* ARABIC </w:instrText>
-      </w:r>
-      <w:r>
-        <w:fldChar w:fldCharType="separate"/>
-      </w:r>
-      <w:r>
-        <w:rPr>
-          <w:noProof/>
-        </w:rPr>
-        <w:t>2</w:t>
-      </w:r>
-      <w:r>
-        <w:rPr>
-          <w:noProof/>
-        </w:rPr>
-        <w:fldChar w:fldCharType="end"/>
-      </w:r>
+      <w:fldSimple w:instr=" SEQ Figure \* ARABIC ">
+        <w:r>
+          <w:rPr>
+            <w:noProof/>
+          </w:rPr>
+          <w:t>2</w:t>
+        </w:r>
+      </w:fldSimple>
       <w:r>
         <w:t>: XT30 Connectors</w:t>
       </w:r>
@@ -2349,27 +2328,14 @@
       <w:r>
         <w:t xml:space="preserve">Figure </w:t>
       </w:r>
-      <w:r>
-        <w:fldChar w:fldCharType="begin"/>
-      </w:r>
-      <w:r>
-        <w:instrText xml:space="preserve"> SEQ Figure \* ARABIC </w:instrText>
-      </w:r>
-      <w:r>
-        <w:fldChar w:fldCharType="separate"/>
-      </w:r>
-      <w:r>
-        <w:rPr>
-          <w:noProof/>
-        </w:rPr>
-        <w:t>3</w:t>
-      </w:r>
-      <w:r>
-        <w:rPr>
-          <w:noProof/>
-        </w:rPr>
-        <w:fldChar w:fldCharType="end"/>
-      </w:r>
+      <w:fldSimple w:instr=" SEQ Figure \* ARABIC ">
+        <w:r>
+          <w:rPr>
+            <w:noProof/>
+          </w:rPr>
+          <w:t>3</w:t>
+        </w:r>
+      </w:fldSimple>
       <w:r>
         <w:t>: Micro Fit 3-pin connector</w:t>
       </w:r>
@@ -3111,27 +3077,14 @@
       <w:r>
         <w:t xml:space="preserve">Figure </w:t>
       </w:r>
-      <w:r>
-        <w:fldChar w:fldCharType="begin"/>
-      </w:r>
-      <w:r>
-        <w:instrText xml:space="preserve"> SEQ Figure \* ARABIC </w:instrText>
-      </w:r>
-      <w:r>
-        <w:fldChar w:fldCharType="separate"/>
-      </w:r>
-      <w:r>
-        <w:rPr>
-          <w:noProof/>
-        </w:rPr>
-        <w:t>4</w:t>
-      </w:r>
-      <w:r>
-        <w:rPr>
-          <w:noProof/>
-        </w:rPr>
-        <w:fldChar w:fldCharType="end"/>
-      </w:r>
+      <w:fldSimple w:instr=" SEQ Figure \* ARABIC ">
+        <w:r>
+          <w:rPr>
+            <w:noProof/>
+          </w:rPr>
+          <w:t>4</w:t>
+        </w:r>
+      </w:fldSimple>
       <w:r>
         <w:t>: Micro Fit 4-pin connector</w:t>
       </w:r>
@@ -3331,6 +3284,9 @@
                   <w:r>
                     <w:t>I2C Data</w:t>
                   </w:r>
+                  <w:r>
+                    <w:t xml:space="preserve"> (SDA)</w:t>
+                  </w:r>
                 </w:p>
               </w:tc>
             </w:tr>
@@ -3368,6 +3324,9 @@
                 <w:p>
                   <w:r>
                     <w:t>I2C Clock</w:t>
+                  </w:r>
+                  <w:r>
+                    <w:t xml:space="preserve"> (SCL)</w:t>
                   </w:r>
                 </w:p>
               </w:tc>
@@ -4431,27 +4390,14 @@
       <w:r>
         <w:t xml:space="preserve">Figure </w:t>
       </w:r>
-      <w:r>
-        <w:fldChar w:fldCharType="begin"/>
-      </w:r>
-      <w:r>
-        <w:instrText xml:space="preserve"> SEQ Figure \* ARABIC </w:instrText>
-      </w:r>
-      <w:r>
-        <w:fldChar w:fldCharType="separate"/>
-      </w:r>
-      <w:r>
-        <w:rPr>
-          <w:noProof/>
-        </w:rPr>
-        <w:t>5</w:t>
-      </w:r>
-      <w:r>
-        <w:rPr>
-          <w:noProof/>
-        </w:rPr>
-        <w:fldChar w:fldCharType="end"/>
-      </w:r>
+      <w:fldSimple w:instr=" SEQ Figure \* ARABIC ">
+        <w:r>
+          <w:rPr>
+            <w:noProof/>
+          </w:rPr>
+          <w:t>5</w:t>
+        </w:r>
+      </w:fldSimple>
       <w:r>
         <w:t xml:space="preserve">: </w:t>
       </w:r>
@@ -4743,6 +4689,9 @@
                   <w:r>
                     <w:t>clock</w:t>
                   </w:r>
+                  <w:r>
+                    <w:t xml:space="preserve"> (SCK)</w:t>
+                  </w:r>
                 </w:p>
               </w:tc>
             </w:tr>
@@ -4780,6 +4729,9 @@
                 <w:p>
                   <w:r>
                     <w:t>Chip select</w:t>
+                  </w:r>
+                  <w:r>
+                    <w:t xml:space="preserve"> (CS)</w:t>
                   </w:r>
                 </w:p>
               </w:tc>
@@ -5174,27 +5126,14 @@
       <w:r>
         <w:t xml:space="preserve">Figure </w:t>
       </w:r>
-      <w:r>
-        <w:fldChar w:fldCharType="begin"/>
-      </w:r>
-      <w:r>
-        <w:instrText xml:space="preserve"> SEQ Figure \* ARABIC </w:instrText>
-      </w:r>
-      <w:r>
-        <w:fldChar w:fldCharType="separate"/>
-      </w:r>
-      <w:r>
-        <w:rPr>
-          <w:noProof/>
-        </w:rPr>
-        <w:t>6</w:t>
-      </w:r>
-      <w:r>
-        <w:rPr>
-          <w:noProof/>
-        </w:rPr>
-        <w:fldChar w:fldCharType="end"/>
-      </w:r>
+      <w:fldSimple w:instr=" SEQ Figure \* ARABIC ">
+        <w:r>
+          <w:rPr>
+            <w:noProof/>
+          </w:rPr>
+          <w:t>6</w:t>
+        </w:r>
+      </w:fldSimple>
       <w:r>
         <w:t>: Weather Pack 2-pin connector</w:t>
       </w:r>

</xml_diff>